<commit_message>
fenetre principale a la taille de l'ecran
</commit_message>
<xml_diff>
--- a/ficheIteration_suiviProjet.docx
+++ b/ficheIteration_suiviProjet.docx
@@ -147,7 +147,7 @@
       </w:pPr>
       <w:r>
         <w:rPr/>
-        <w:t>Enregistrement rotation d’une image</w:t>
+        <w:t>Améliorer les rotations d’images</w:t>
       </w:r>
     </w:p>
     <w:p>
@@ -162,6 +162,34 @@
       <w:r>
         <w:rPr/>
         <w:t>Sauvegarder le déplacement du drag and drop</w:t>
+      </w:r>
+    </w:p>
+    <w:p>
+      <w:pPr>
+        <w:pStyle w:val="ListParagraph"/>
+        <w:numPr>
+          <w:ilvl w:val="0"/>
+          <w:numId w:val="1"/>
+        </w:numPr>
+        <w:rPr/>
+      </w:pPr>
+      <w:r>
+        <w:rPr/>
+        <w:t>Ajouter le menu de navigation</w:t>
+      </w:r>
+    </w:p>
+    <w:p>
+      <w:pPr>
+        <w:pStyle w:val="ListParagraph"/>
+        <w:numPr>
+          <w:ilvl w:val="0"/>
+          <w:numId w:val="0"/>
+        </w:numPr>
+        <w:ind w:left="720" w:hanging="0"/>
+        <w:rPr/>
+      </w:pPr>
+      <w:r>
+        <w:rPr/>
       </w:r>
     </w:p>
     <w:p>

</xml_diff>